<commit_message>
Finished report for Bonus 4
</commit_message>
<xml_diff>
--- a/Bonus 4 - GUI/Bonus 4 - GUI Report.docx
+++ b/Bonus 4 - GUI/Bonus 4 - GUI Report.docx
@@ -1,6 +1,6 @@
 
 <file path=word/document.xml><?xml version="1.0" encoding="utf-8"?>
-<w:document xmlns:wpc="http://schemas.microsoft.com/office/word/2010/wordprocessingCanvas" xmlns:cx="http://schemas.microsoft.com/office/drawing/2014/chartex" xmlns:cx1="http://schemas.microsoft.com/office/drawing/2015/9/8/chartex" xmlns:cx2="http://schemas.microsoft.com/office/drawing/2015/10/21/chartex" xmlns:cx3="http://schemas.microsoft.com/office/drawing/2016/5/9/chartex" xmlns:cx4="http://schemas.microsoft.com/office/drawing/2016/5/10/chartex" xmlns:cx5="http://schemas.microsoft.com/office/drawing/2016/5/11/chartex" xmlns:cx6="http://schemas.microsoft.com/office/drawing/2016/5/12/chartex" xmlns:cx7="http://schemas.microsoft.com/office/drawing/2016/5/13/chartex" xmlns:cx8="http://schemas.microsoft.com/office/drawing/2016/5/14/chartex" xmlns:mc="http://schemas.openxmlformats.org/markup-compatibility/2006" xmlns:aink="http://schemas.microsoft.com/office/drawing/2016/ink" xmlns:am3d="http://schemas.microsoft.com/office/drawing/2017/model3d" xmlns:o="urn:schemas-microsoft-com:office:office" xmlns:oel="http://schemas.microsoft.com/office/2019/extlst" xmlns:r="http://schemas.openxmlformats.org/officeDocument/2006/relationships" xmlns:m="http://schemas.openxmlformats.org/officeDocument/2006/math" xmlns:v="urn:schemas-microsoft-com:vml" xmlns:wp14="http://schemas.microsoft.com/office/word/2010/wordprocessingDrawing" xmlns:wp="http://schemas.openxmlformats.org/drawingml/2006/wordprocessingDrawing" xmlns:w10="urn:schemas-microsoft-com:office:word" xmlns:w="http://schemas.openxmlformats.org/wordprocessingml/2006/main" xmlns:w14="http://schemas.microsoft.com/office/word/2010/wordml" xmlns:w15="http://schemas.microsoft.com/office/word/2012/wordml" xmlns:w16cex="http://schemas.microsoft.com/office/word/2018/wordml/cex" xmlns:w16cid="http://schemas.microsoft.com/office/word/2016/wordml/cid" xmlns:w16="http://schemas.microsoft.com/office/word/2018/wordml" xmlns:w16sdtdh="http://schemas.microsoft.com/office/word/2020/wordml/sdtdatahash" xmlns:w16se="http://schemas.microsoft.com/office/word/2015/wordml/symex" xmlns:wpg="http://schemas.microsoft.com/office/word/2010/wordprocessingGroup" xmlns:wpi="http://schemas.microsoft.com/office/word/2010/wordprocessingInk" xmlns:wne="http://schemas.microsoft.com/office/word/2006/wordml" xmlns:wps="http://schemas.microsoft.com/office/word/2010/wordprocessingShape" mc:Ignorable="w14 w15 w16se w16cid w16 w16cex w16sdtdh wp14">
+<w:document xmlns:wpc="http://schemas.microsoft.com/office/word/2010/wordprocessingCanvas" xmlns:cx="http://schemas.microsoft.com/office/drawing/2014/chartex" xmlns:cx1="http://schemas.microsoft.com/office/drawing/2015/9/8/chartex" xmlns:cx2="http://schemas.microsoft.com/office/drawing/2015/10/21/chartex" xmlns:cx3="http://schemas.microsoft.com/office/drawing/2016/5/9/chartex" xmlns:cx4="http://schemas.microsoft.com/office/drawing/2016/5/10/chartex" xmlns:cx5="http://schemas.microsoft.com/office/drawing/2016/5/11/chartex" xmlns:cx6="http://schemas.microsoft.com/office/drawing/2016/5/12/chartex" xmlns:cx7="http://schemas.microsoft.com/office/drawing/2016/5/13/chartex" xmlns:cx8="http://schemas.microsoft.com/office/drawing/2016/5/14/chartex" xmlns:mc="http://schemas.openxmlformats.org/markup-compatibility/2006" xmlns:aink="http://schemas.microsoft.com/office/drawing/2016/ink" xmlns:am3d="http://schemas.microsoft.com/office/drawing/2017/model3d" xmlns:o="urn:schemas-microsoft-com:office:office" xmlns:oel="http://schemas.microsoft.com/office/2019/extlst" xmlns:r="http://schemas.openxmlformats.org/officeDocument/2006/relationships" xmlns:m="http://schemas.openxmlformats.org/officeDocument/2006/math" xmlns:v="urn:schemas-microsoft-com:vml" xmlns:wp14="http://schemas.microsoft.com/office/word/2010/wordprocessingDrawing" xmlns:wp="http://schemas.openxmlformats.org/drawingml/2006/wordprocessingDrawing" xmlns:w10="urn:schemas-microsoft-com:office:word" xmlns:w="http://schemas.openxmlformats.org/wordprocessingml/2006/main" xmlns:w14="http://schemas.microsoft.com/office/word/2010/wordml" xmlns:w15="http://schemas.microsoft.com/office/word/2012/wordml" xmlns:w16cex="http://schemas.microsoft.com/office/word/2018/wordml/cex" xmlns:w16cid="http://schemas.microsoft.com/office/word/2016/wordml/cid" xmlns:w16="http://schemas.microsoft.com/office/word/2018/wordml" xmlns:w16du="http://schemas.microsoft.com/office/word/2023/wordml/word16du" xmlns:w16sdtdh="http://schemas.microsoft.com/office/word/2020/wordml/sdtdatahash" xmlns:w16se="http://schemas.microsoft.com/office/word/2015/wordml/symex" xmlns:wpg="http://schemas.microsoft.com/office/word/2010/wordprocessingGroup" xmlns:wpi="http://schemas.microsoft.com/office/word/2010/wordprocessingInk" xmlns:wne="http://schemas.microsoft.com/office/word/2006/wordml" xmlns:wps="http://schemas.microsoft.com/office/word/2010/wordprocessingShape" mc:Ignorable="w14 w15 w16se w16cid w16 w16cex w16sdtdh wp14">
   <w:body>
     <w:p>
       <w:pPr>
@@ -32,6 +32,9 @@
         <w:jc w:val="center"/>
       </w:pPr>
       <w:r>
+        <w:rPr>
+          <w:noProof/>
+        </w:rPr>
         <w:drawing>
           <wp:inline distT="0" distB="0" distL="0" distR="0" wp14:anchorId="28521B66" wp14:editId="1E92C993">
             <wp:extent cx="3400900" cy="1714739"/>
@@ -96,6 +99,9 @@
         <w:jc w:val="center"/>
       </w:pPr>
       <w:r>
+        <w:rPr>
+          <w:noProof/>
+        </w:rPr>
         <w:drawing>
           <wp:inline distT="0" distB="0" distL="0" distR="0" wp14:anchorId="4F996C08" wp14:editId="4BD25B67">
             <wp:extent cx="3524742" cy="1810003"/>
@@ -163,6 +169,9 @@
         <w:jc w:val="center"/>
       </w:pPr>
       <w:r>
+        <w:rPr>
+          <w:noProof/>
+        </w:rPr>
         <w:lastRenderedPageBreak/>
         <w:drawing>
           <wp:inline distT="0" distB="0" distL="0" distR="0" wp14:anchorId="2C73EA59" wp14:editId="75F234F1">
@@ -237,6 +246,69 @@
         <w:jc w:val="center"/>
       </w:pPr>
       <w:r>
+        <w:rPr>
+          <w:noProof/>
+        </w:rPr>
+        <w:drawing>
+          <wp:anchor distT="0" distB="0" distL="114300" distR="114300" simplePos="0" relativeHeight="251658240" behindDoc="0" locked="0" layoutInCell="1" allowOverlap="1" wp14:anchorId="1D8E89EC" wp14:editId="238CEF47">
+            <wp:simplePos x="0" y="0"/>
+            <wp:positionH relativeFrom="column">
+              <wp:posOffset>3941156</wp:posOffset>
+            </wp:positionH>
+            <wp:positionV relativeFrom="paragraph">
+              <wp:posOffset>274320</wp:posOffset>
+            </wp:positionV>
+            <wp:extent cx="2270760" cy="1144905"/>
+            <wp:effectExtent l="0" t="0" r="0" b="0"/>
+            <wp:wrapSquare wrapText="bothSides"/>
+            <wp:docPr id="6" name="Picture 6" descr="Graphical user interface, text, application, email&#10;&#10;Description automatically generated"/>
+            <wp:cNvGraphicFramePr>
+              <a:graphicFrameLocks xmlns:a="http://schemas.openxmlformats.org/drawingml/2006/main" noChangeAspect="1"/>
+            </wp:cNvGraphicFramePr>
+            <a:graphic xmlns:a="http://schemas.openxmlformats.org/drawingml/2006/main">
+              <a:graphicData uri="http://schemas.openxmlformats.org/drawingml/2006/picture">
+                <pic:pic xmlns:pic="http://schemas.openxmlformats.org/drawingml/2006/picture">
+                  <pic:nvPicPr>
+                    <pic:cNvPr id="1" name="Picture 1" descr="Graphical user interface, text, application, email&#10;&#10;Description automatically generated"/>
+                    <pic:cNvPicPr/>
+                  </pic:nvPicPr>
+                  <pic:blipFill>
+                    <a:blip r:embed="rId6">
+                      <a:extLst>
+                        <a:ext uri="{28A0092B-C50C-407E-A947-70E740481C1C}">
+                          <a14:useLocalDpi xmlns:a14="http://schemas.microsoft.com/office/drawing/2010/main" val="0"/>
+                        </a:ext>
+                      </a:extLst>
+                    </a:blip>
+                    <a:stretch>
+                      <a:fillRect/>
+                    </a:stretch>
+                  </pic:blipFill>
+                  <pic:spPr>
+                    <a:xfrm>
+                      <a:off x="0" y="0"/>
+                      <a:ext cx="2270760" cy="1144905"/>
+                    </a:xfrm>
+                    <a:prstGeom prst="rect">
+                      <a:avLst/>
+                    </a:prstGeom>
+                  </pic:spPr>
+                </pic:pic>
+              </a:graphicData>
+            </a:graphic>
+            <wp14:sizeRelH relativeFrom="margin">
+              <wp14:pctWidth>0</wp14:pctWidth>
+            </wp14:sizeRelH>
+            <wp14:sizeRelV relativeFrom="margin">
+              <wp14:pctHeight>0</wp14:pctHeight>
+            </wp14:sizeRelV>
+          </wp:anchor>
+        </w:drawing>
+      </w:r>
+      <w:r>
+        <w:rPr>
+          <w:noProof/>
+        </w:rPr>
         <w:drawing>
           <wp:inline distT="0" distB="0" distL="0" distR="0" wp14:anchorId="67734804" wp14:editId="7D9884D5">
             <wp:extent cx="3410426" cy="1819529"/>
@@ -289,6 +361,18 @@
         </w:rPr>
         <w:t>Screenshot 4</w:t>
       </w:r>
+      <w:r>
+        <w:rPr>
+          <w:b/>
+          <w:bCs/>
+        </w:rPr>
+        <w:t xml:space="preserve"> (Correct User input received and clear button used to default the calculator)</w:t>
+      </w:r>
+    </w:p>
+    <w:p>
+      <w:r>
+        <w:t>Context: The user had entered correct numeric values for the calculator and then pressed calculate, which successfully performed the mathematical expressions to conclude what the final amount for the bill would be.</w:t>
+      </w:r>
     </w:p>
     <w:p/>
     <w:p/>
@@ -298,6 +382,9 @@
         <w:jc w:val="center"/>
       </w:pPr>
       <w:r>
+        <w:rPr>
+          <w:noProof/>
+        </w:rPr>
         <w:lastRenderedPageBreak/>
         <w:drawing>
           <wp:inline distT="0" distB="0" distL="0" distR="0" wp14:anchorId="79F140CF" wp14:editId="5CB32B2D">
@@ -353,6 +440,11 @@
       </w:r>
     </w:p>
     <w:p>
+      <w:r>
+        <w:t>Context: The user had entered correct numeric values for the calculator and then pressed calculate, which successfully performed the mathematical expressions to conclude what the final amount for the bill would be.</w:t>
+      </w:r>
+    </w:p>
+    <w:p>
       <w:pPr>
         <w:rPr>
           <w:b/>
@@ -360,8 +452,96 @@
         </w:rPr>
       </w:pPr>
     </w:p>
+    <w:p>
+      <w:pPr>
+        <w:pStyle w:val="Heading2"/>
+      </w:pPr>
+      <w:r>
+        <w:t>Part 5 – Answer the Questions</w:t>
+      </w:r>
+    </w:p>
+    <w:p/>
+    <w:p>
+      <w:r>
+        <w:t>QUESTION 1 – What is the difference between a CLI app and a GUI app?</w:t>
+      </w:r>
+      <w:r>
+        <w:br/>
+      </w:r>
+    </w:p>
+    <w:p>
+      <w:r>
+        <w:t>The difference between the two apps mainly comes from understanding the purpose of the app and how the user is intended to interact with it. With CLI app’s the user is ideally meant to enter text-based commands and the GUI app presents the user(s) with a graphical interface with widgets like textboxes, drop down menus etc.</w:t>
+      </w:r>
+    </w:p>
+    <w:p/>
+    <w:p>
+      <w:r>
+        <w:t>Both have their own benefits for what they can do and how to optimize input for the data they are programmed to processes, so it is important to use the correct kind of interface appropriate to the purpose of the program.</w:t>
+      </w:r>
+    </w:p>
+    <w:p/>
+    <w:p>
+      <w:r>
+        <w:t>QUESTION 2 – What library (package) are we using (importing) to build Java GUI apps?</w:t>
+      </w:r>
+    </w:p>
+    <w:p>
+      <w:r>
+        <w:t>In Java, we had used the Swing package to use graphical components like windows, text fields, buttons, and more, within a graphical interface (window).</w:t>
+      </w:r>
+    </w:p>
+    <w:p/>
+    <w:p/>
+    <w:p/>
+    <w:p/>
+    <w:p>
+      <w:r>
+        <w:lastRenderedPageBreak/>
+        <w:t>QUESTION 3 – What is the advantage of using a Combo Box instead of a Text Field (text box)?</w:t>
+      </w:r>
+      <w:r>
+        <w:br/>
+      </w:r>
+    </w:p>
+    <w:p>
+      <w:r>
+        <w:t xml:space="preserve">When using a combo box, the user is presented with </w:t>
+      </w:r>
+      <w:r>
+        <w:t>several</w:t>
+      </w:r>
+      <w:r>
+        <w:t xml:space="preserve"> pre-defined input</w:t>
+      </w:r>
+      <w:r>
+        <w:t>s</w:t>
+      </w:r>
+      <w:r>
+        <w:t xml:space="preserve"> that saves the program the issue of receiving invalid data. Whereas a text field </w:t>
+      </w:r>
+      <w:r>
+        <w:t xml:space="preserve">can allow the user to input information personally, it could result in the program not receiving input in an expected format to continue processing the information which can result in errors. </w:t>
+      </w:r>
+    </w:p>
+    <w:p/>
+    <w:p>
+      <w:r>
+        <w:t>QUESTION 4 – What is the advantage of using a read-only (not-editable) component (widget)?</w:t>
+      </w:r>
+    </w:p>
+    <w:p>
+      <w:r>
+        <w:t>There are a number of benefits to utilizing read-only components in a program as it can save the user the potential problem of editing fields that are not supposed to be edited. Which in the long run also helps to simplify the data validation requirements of the program as less fields are needed to be maintained for input validation. Lastly, it also contributes to helping keep the user focused on what they should be inputting or understanding since there is overall less to interact with.</w:t>
+      </w:r>
+    </w:p>
     <w:sectPr>
-      <w:headerReference w:type="first" r:id="rId11"/>
+      <w:headerReference w:type="even" r:id="rId11"/>
+      <w:headerReference w:type="default" r:id="rId12"/>
+      <w:footerReference w:type="even" r:id="rId13"/>
+      <w:footerReference w:type="default" r:id="rId14"/>
+      <w:headerReference w:type="first" r:id="rId15"/>
+      <w:footerReference w:type="first" r:id="rId16"/>
       <w:pgSz w:w="12240" w:h="15840"/>
       <w:pgMar w:top="1440" w:right="1440" w:bottom="1440" w:left="1440" w:header="708" w:footer="708" w:gutter="0"/>
       <w:cols w:space="708"/>
@@ -373,7 +553,7 @@
 </file>
 
 <file path=word/endnotes.xml><?xml version="1.0" encoding="utf-8"?>
-<w:endnotes xmlns:wpc="http://schemas.microsoft.com/office/word/2010/wordprocessingCanvas" xmlns:cx="http://schemas.microsoft.com/office/drawing/2014/chartex" xmlns:cx1="http://schemas.microsoft.com/office/drawing/2015/9/8/chartex" xmlns:cx2="http://schemas.microsoft.com/office/drawing/2015/10/21/chartex" xmlns:cx3="http://schemas.microsoft.com/office/drawing/2016/5/9/chartex" xmlns:cx4="http://schemas.microsoft.com/office/drawing/2016/5/10/chartex" xmlns:cx5="http://schemas.microsoft.com/office/drawing/2016/5/11/chartex" xmlns:cx6="http://schemas.microsoft.com/office/drawing/2016/5/12/chartex" xmlns:cx7="http://schemas.microsoft.com/office/drawing/2016/5/13/chartex" xmlns:cx8="http://schemas.microsoft.com/office/drawing/2016/5/14/chartex" xmlns:mc="http://schemas.openxmlformats.org/markup-compatibility/2006" xmlns:aink="http://schemas.microsoft.com/office/drawing/2016/ink" xmlns:am3d="http://schemas.microsoft.com/office/drawing/2017/model3d" xmlns:o="urn:schemas-microsoft-com:office:office" xmlns:oel="http://schemas.microsoft.com/office/2019/extlst" xmlns:r="http://schemas.openxmlformats.org/officeDocument/2006/relationships" xmlns:m="http://schemas.openxmlformats.org/officeDocument/2006/math" xmlns:v="urn:schemas-microsoft-com:vml" xmlns:wp14="http://schemas.microsoft.com/office/word/2010/wordprocessingDrawing" xmlns:wp="http://schemas.openxmlformats.org/drawingml/2006/wordprocessingDrawing" xmlns:w10="urn:schemas-microsoft-com:office:word" xmlns:w="http://schemas.openxmlformats.org/wordprocessingml/2006/main" xmlns:w14="http://schemas.microsoft.com/office/word/2010/wordml" xmlns:w15="http://schemas.microsoft.com/office/word/2012/wordml" xmlns:w16cex="http://schemas.microsoft.com/office/word/2018/wordml/cex" xmlns:w16cid="http://schemas.microsoft.com/office/word/2016/wordml/cid" xmlns:w16="http://schemas.microsoft.com/office/word/2018/wordml" xmlns:w16sdtdh="http://schemas.microsoft.com/office/word/2020/wordml/sdtdatahash" xmlns:w16se="http://schemas.microsoft.com/office/word/2015/wordml/symex" xmlns:wpg="http://schemas.microsoft.com/office/word/2010/wordprocessingGroup" xmlns:wpi="http://schemas.microsoft.com/office/word/2010/wordprocessingInk" xmlns:wne="http://schemas.microsoft.com/office/word/2006/wordml" xmlns:wps="http://schemas.microsoft.com/office/word/2010/wordprocessingShape" mc:Ignorable="w14 w15 w16se w16cid w16 w16cex w16sdtdh wp14">
+<w:endnotes xmlns:wpc="http://schemas.microsoft.com/office/word/2010/wordprocessingCanvas" xmlns:cx="http://schemas.microsoft.com/office/drawing/2014/chartex" xmlns:cx1="http://schemas.microsoft.com/office/drawing/2015/9/8/chartex" xmlns:cx2="http://schemas.microsoft.com/office/drawing/2015/10/21/chartex" xmlns:cx3="http://schemas.microsoft.com/office/drawing/2016/5/9/chartex" xmlns:cx4="http://schemas.microsoft.com/office/drawing/2016/5/10/chartex" xmlns:cx5="http://schemas.microsoft.com/office/drawing/2016/5/11/chartex" xmlns:cx6="http://schemas.microsoft.com/office/drawing/2016/5/12/chartex" xmlns:cx7="http://schemas.microsoft.com/office/drawing/2016/5/13/chartex" xmlns:cx8="http://schemas.microsoft.com/office/drawing/2016/5/14/chartex" xmlns:mc="http://schemas.openxmlformats.org/markup-compatibility/2006" xmlns:aink="http://schemas.microsoft.com/office/drawing/2016/ink" xmlns:am3d="http://schemas.microsoft.com/office/drawing/2017/model3d" xmlns:o="urn:schemas-microsoft-com:office:office" xmlns:oel="http://schemas.microsoft.com/office/2019/extlst" xmlns:r="http://schemas.openxmlformats.org/officeDocument/2006/relationships" xmlns:m="http://schemas.openxmlformats.org/officeDocument/2006/math" xmlns:v="urn:schemas-microsoft-com:vml" xmlns:wp14="http://schemas.microsoft.com/office/word/2010/wordprocessingDrawing" xmlns:wp="http://schemas.openxmlformats.org/drawingml/2006/wordprocessingDrawing" xmlns:w10="urn:schemas-microsoft-com:office:word" xmlns:w="http://schemas.openxmlformats.org/wordprocessingml/2006/main" xmlns:w14="http://schemas.microsoft.com/office/word/2010/wordml" xmlns:w15="http://schemas.microsoft.com/office/word/2012/wordml" xmlns:w16cex="http://schemas.microsoft.com/office/word/2018/wordml/cex" xmlns:w16cid="http://schemas.microsoft.com/office/word/2016/wordml/cid" xmlns:w16="http://schemas.microsoft.com/office/word/2018/wordml" xmlns:w16du="http://schemas.microsoft.com/office/word/2023/wordml/word16du" xmlns:w16sdtdh="http://schemas.microsoft.com/office/word/2020/wordml/sdtdatahash" xmlns:w16se="http://schemas.microsoft.com/office/word/2015/wordml/symex" xmlns:wpg="http://schemas.microsoft.com/office/word/2010/wordprocessingGroup" xmlns:wpi="http://schemas.microsoft.com/office/word/2010/wordprocessingInk" xmlns:wne="http://schemas.microsoft.com/office/word/2006/wordml" xmlns:wps="http://schemas.microsoft.com/office/word/2010/wordprocessingShape" mc:Ignorable="w14 w15 w16se w16cid w16 w16cex w16sdtdh wp14">
   <w:endnote w:type="separator" w:id="-1">
     <w:p>
       <w:pPr>
@@ -397,8 +577,38 @@
 </w:endnotes>
 </file>
 
+<file path=word/footer1.xml><?xml version="1.0" encoding="utf-8"?>
+<w:ftr xmlns:wpc="http://schemas.microsoft.com/office/word/2010/wordprocessingCanvas" xmlns:cx="http://schemas.microsoft.com/office/drawing/2014/chartex" xmlns:cx1="http://schemas.microsoft.com/office/drawing/2015/9/8/chartex" xmlns:cx2="http://schemas.microsoft.com/office/drawing/2015/10/21/chartex" xmlns:cx3="http://schemas.microsoft.com/office/drawing/2016/5/9/chartex" xmlns:cx4="http://schemas.microsoft.com/office/drawing/2016/5/10/chartex" xmlns:cx5="http://schemas.microsoft.com/office/drawing/2016/5/11/chartex" xmlns:cx6="http://schemas.microsoft.com/office/drawing/2016/5/12/chartex" xmlns:cx7="http://schemas.microsoft.com/office/drawing/2016/5/13/chartex" xmlns:cx8="http://schemas.microsoft.com/office/drawing/2016/5/14/chartex" xmlns:mc="http://schemas.openxmlformats.org/markup-compatibility/2006" xmlns:aink="http://schemas.microsoft.com/office/drawing/2016/ink" xmlns:am3d="http://schemas.microsoft.com/office/drawing/2017/model3d" xmlns:o="urn:schemas-microsoft-com:office:office" xmlns:oel="http://schemas.microsoft.com/office/2019/extlst" xmlns:r="http://schemas.openxmlformats.org/officeDocument/2006/relationships" xmlns:m="http://schemas.openxmlformats.org/officeDocument/2006/math" xmlns:v="urn:schemas-microsoft-com:vml" xmlns:wp14="http://schemas.microsoft.com/office/word/2010/wordprocessingDrawing" xmlns:wp="http://schemas.openxmlformats.org/drawingml/2006/wordprocessingDrawing" xmlns:w10="urn:schemas-microsoft-com:office:word" xmlns:w="http://schemas.openxmlformats.org/wordprocessingml/2006/main" xmlns:w14="http://schemas.microsoft.com/office/word/2010/wordml" xmlns:w15="http://schemas.microsoft.com/office/word/2012/wordml" xmlns:w16cex="http://schemas.microsoft.com/office/word/2018/wordml/cex" xmlns:w16cid="http://schemas.microsoft.com/office/word/2016/wordml/cid" xmlns:w16="http://schemas.microsoft.com/office/word/2018/wordml" xmlns:w16du="http://schemas.microsoft.com/office/word/2023/wordml/word16du" xmlns:w16sdtdh="http://schemas.microsoft.com/office/word/2020/wordml/sdtdatahash" xmlns:w16se="http://schemas.microsoft.com/office/word/2015/wordml/symex" xmlns:wpg="http://schemas.microsoft.com/office/word/2010/wordprocessingGroup" xmlns:wpi="http://schemas.microsoft.com/office/word/2010/wordprocessingInk" xmlns:wne="http://schemas.microsoft.com/office/word/2006/wordml" xmlns:wps="http://schemas.microsoft.com/office/word/2010/wordprocessingShape" mc:Ignorable="w14 w15 w16se w16cid w16 w16cex w16sdtdh wp14">
+  <w:p>
+    <w:pPr>
+      <w:pStyle w:val="Footer"/>
+    </w:pPr>
+  </w:p>
+</w:ftr>
+</file>
+
+<file path=word/footer2.xml><?xml version="1.0" encoding="utf-8"?>
+<w:ftr xmlns:wpc="http://schemas.microsoft.com/office/word/2010/wordprocessingCanvas" xmlns:cx="http://schemas.microsoft.com/office/drawing/2014/chartex" xmlns:cx1="http://schemas.microsoft.com/office/drawing/2015/9/8/chartex" xmlns:cx2="http://schemas.microsoft.com/office/drawing/2015/10/21/chartex" xmlns:cx3="http://schemas.microsoft.com/office/drawing/2016/5/9/chartex" xmlns:cx4="http://schemas.microsoft.com/office/drawing/2016/5/10/chartex" xmlns:cx5="http://schemas.microsoft.com/office/drawing/2016/5/11/chartex" xmlns:cx6="http://schemas.microsoft.com/office/drawing/2016/5/12/chartex" xmlns:cx7="http://schemas.microsoft.com/office/drawing/2016/5/13/chartex" xmlns:cx8="http://schemas.microsoft.com/office/drawing/2016/5/14/chartex" xmlns:mc="http://schemas.openxmlformats.org/markup-compatibility/2006" xmlns:aink="http://schemas.microsoft.com/office/drawing/2016/ink" xmlns:am3d="http://schemas.microsoft.com/office/drawing/2017/model3d" xmlns:o="urn:schemas-microsoft-com:office:office" xmlns:oel="http://schemas.microsoft.com/office/2019/extlst" xmlns:r="http://schemas.openxmlformats.org/officeDocument/2006/relationships" xmlns:m="http://schemas.openxmlformats.org/officeDocument/2006/math" xmlns:v="urn:schemas-microsoft-com:vml" xmlns:wp14="http://schemas.microsoft.com/office/word/2010/wordprocessingDrawing" xmlns:wp="http://schemas.openxmlformats.org/drawingml/2006/wordprocessingDrawing" xmlns:w10="urn:schemas-microsoft-com:office:word" xmlns:w="http://schemas.openxmlformats.org/wordprocessingml/2006/main" xmlns:w14="http://schemas.microsoft.com/office/word/2010/wordml" xmlns:w15="http://schemas.microsoft.com/office/word/2012/wordml" xmlns:w16cex="http://schemas.microsoft.com/office/word/2018/wordml/cex" xmlns:w16cid="http://schemas.microsoft.com/office/word/2016/wordml/cid" xmlns:w16="http://schemas.microsoft.com/office/word/2018/wordml" xmlns:w16du="http://schemas.microsoft.com/office/word/2023/wordml/word16du" xmlns:w16sdtdh="http://schemas.microsoft.com/office/word/2020/wordml/sdtdatahash" xmlns:w16se="http://schemas.microsoft.com/office/word/2015/wordml/symex" xmlns:wpg="http://schemas.microsoft.com/office/word/2010/wordprocessingGroup" xmlns:wpi="http://schemas.microsoft.com/office/word/2010/wordprocessingInk" xmlns:wne="http://schemas.microsoft.com/office/word/2006/wordml" xmlns:wps="http://schemas.microsoft.com/office/word/2010/wordprocessingShape" mc:Ignorable="w14 w15 w16se w16cid w16 w16cex w16sdtdh wp14">
+  <w:p>
+    <w:pPr>
+      <w:pStyle w:val="Footer"/>
+    </w:pPr>
+  </w:p>
+</w:ftr>
+</file>
+
+<file path=word/footer3.xml><?xml version="1.0" encoding="utf-8"?>
+<w:ftr xmlns:wpc="http://schemas.microsoft.com/office/word/2010/wordprocessingCanvas" xmlns:cx="http://schemas.microsoft.com/office/drawing/2014/chartex" xmlns:cx1="http://schemas.microsoft.com/office/drawing/2015/9/8/chartex" xmlns:cx2="http://schemas.microsoft.com/office/drawing/2015/10/21/chartex" xmlns:cx3="http://schemas.microsoft.com/office/drawing/2016/5/9/chartex" xmlns:cx4="http://schemas.microsoft.com/office/drawing/2016/5/10/chartex" xmlns:cx5="http://schemas.microsoft.com/office/drawing/2016/5/11/chartex" xmlns:cx6="http://schemas.microsoft.com/office/drawing/2016/5/12/chartex" xmlns:cx7="http://schemas.microsoft.com/office/drawing/2016/5/13/chartex" xmlns:cx8="http://schemas.microsoft.com/office/drawing/2016/5/14/chartex" xmlns:mc="http://schemas.openxmlformats.org/markup-compatibility/2006" xmlns:aink="http://schemas.microsoft.com/office/drawing/2016/ink" xmlns:am3d="http://schemas.microsoft.com/office/drawing/2017/model3d" xmlns:o="urn:schemas-microsoft-com:office:office" xmlns:oel="http://schemas.microsoft.com/office/2019/extlst" xmlns:r="http://schemas.openxmlformats.org/officeDocument/2006/relationships" xmlns:m="http://schemas.openxmlformats.org/officeDocument/2006/math" xmlns:v="urn:schemas-microsoft-com:vml" xmlns:wp14="http://schemas.microsoft.com/office/word/2010/wordprocessingDrawing" xmlns:wp="http://schemas.openxmlformats.org/drawingml/2006/wordprocessingDrawing" xmlns:w10="urn:schemas-microsoft-com:office:word" xmlns:w="http://schemas.openxmlformats.org/wordprocessingml/2006/main" xmlns:w14="http://schemas.microsoft.com/office/word/2010/wordml" xmlns:w15="http://schemas.microsoft.com/office/word/2012/wordml" xmlns:w16cex="http://schemas.microsoft.com/office/word/2018/wordml/cex" xmlns:w16cid="http://schemas.microsoft.com/office/word/2016/wordml/cid" xmlns:w16="http://schemas.microsoft.com/office/word/2018/wordml" xmlns:w16du="http://schemas.microsoft.com/office/word/2023/wordml/word16du" xmlns:w16sdtdh="http://schemas.microsoft.com/office/word/2020/wordml/sdtdatahash" xmlns:w16se="http://schemas.microsoft.com/office/word/2015/wordml/symex" xmlns:wpg="http://schemas.microsoft.com/office/word/2010/wordprocessingGroup" xmlns:wpi="http://schemas.microsoft.com/office/word/2010/wordprocessingInk" xmlns:wne="http://schemas.microsoft.com/office/word/2006/wordml" xmlns:wps="http://schemas.microsoft.com/office/word/2010/wordprocessingShape" mc:Ignorable="w14 w15 w16se w16cid w16 w16cex w16sdtdh wp14">
+  <w:p>
+    <w:pPr>
+      <w:pStyle w:val="Footer"/>
+    </w:pPr>
+  </w:p>
+</w:ftr>
+</file>
+
 <file path=word/footnotes.xml><?xml version="1.0" encoding="utf-8"?>
-<w:footnotes xmlns:wpc="http://schemas.microsoft.com/office/word/2010/wordprocessingCanvas" xmlns:cx="http://schemas.microsoft.com/office/drawing/2014/chartex" xmlns:cx1="http://schemas.microsoft.com/office/drawing/2015/9/8/chartex" xmlns:cx2="http://schemas.microsoft.com/office/drawing/2015/10/21/chartex" xmlns:cx3="http://schemas.microsoft.com/office/drawing/2016/5/9/chartex" xmlns:cx4="http://schemas.microsoft.com/office/drawing/2016/5/10/chartex" xmlns:cx5="http://schemas.microsoft.com/office/drawing/2016/5/11/chartex" xmlns:cx6="http://schemas.microsoft.com/office/drawing/2016/5/12/chartex" xmlns:cx7="http://schemas.microsoft.com/office/drawing/2016/5/13/chartex" xmlns:cx8="http://schemas.microsoft.com/office/drawing/2016/5/14/chartex" xmlns:mc="http://schemas.openxmlformats.org/markup-compatibility/2006" xmlns:aink="http://schemas.microsoft.com/office/drawing/2016/ink" xmlns:am3d="http://schemas.microsoft.com/office/drawing/2017/model3d" xmlns:o="urn:schemas-microsoft-com:office:office" xmlns:oel="http://schemas.microsoft.com/office/2019/extlst" xmlns:r="http://schemas.openxmlformats.org/officeDocument/2006/relationships" xmlns:m="http://schemas.openxmlformats.org/officeDocument/2006/math" xmlns:v="urn:schemas-microsoft-com:vml" xmlns:wp14="http://schemas.microsoft.com/office/word/2010/wordprocessingDrawing" xmlns:wp="http://schemas.openxmlformats.org/drawingml/2006/wordprocessingDrawing" xmlns:w10="urn:schemas-microsoft-com:office:word" xmlns:w="http://schemas.openxmlformats.org/wordprocessingml/2006/main" xmlns:w14="http://schemas.microsoft.com/office/word/2010/wordml" xmlns:w15="http://schemas.microsoft.com/office/word/2012/wordml" xmlns:w16cex="http://schemas.microsoft.com/office/word/2018/wordml/cex" xmlns:w16cid="http://schemas.microsoft.com/office/word/2016/wordml/cid" xmlns:w16="http://schemas.microsoft.com/office/word/2018/wordml" xmlns:w16sdtdh="http://schemas.microsoft.com/office/word/2020/wordml/sdtdatahash" xmlns:w16se="http://schemas.microsoft.com/office/word/2015/wordml/symex" xmlns:wpg="http://schemas.microsoft.com/office/word/2010/wordprocessingGroup" xmlns:wpi="http://schemas.microsoft.com/office/word/2010/wordprocessingInk" xmlns:wne="http://schemas.microsoft.com/office/word/2006/wordml" xmlns:wps="http://schemas.microsoft.com/office/word/2010/wordprocessingShape" mc:Ignorable="w14 w15 w16se w16cid w16 w16cex w16sdtdh wp14">
+<w:footnotes xmlns:wpc="http://schemas.microsoft.com/office/word/2010/wordprocessingCanvas" xmlns:cx="http://schemas.microsoft.com/office/drawing/2014/chartex" xmlns:cx1="http://schemas.microsoft.com/office/drawing/2015/9/8/chartex" xmlns:cx2="http://schemas.microsoft.com/office/drawing/2015/10/21/chartex" xmlns:cx3="http://schemas.microsoft.com/office/drawing/2016/5/9/chartex" xmlns:cx4="http://schemas.microsoft.com/office/drawing/2016/5/10/chartex" xmlns:cx5="http://schemas.microsoft.com/office/drawing/2016/5/11/chartex" xmlns:cx6="http://schemas.microsoft.com/office/drawing/2016/5/12/chartex" xmlns:cx7="http://schemas.microsoft.com/office/drawing/2016/5/13/chartex" xmlns:cx8="http://schemas.microsoft.com/office/drawing/2016/5/14/chartex" xmlns:mc="http://schemas.openxmlformats.org/markup-compatibility/2006" xmlns:aink="http://schemas.microsoft.com/office/drawing/2016/ink" xmlns:am3d="http://schemas.microsoft.com/office/drawing/2017/model3d" xmlns:o="urn:schemas-microsoft-com:office:office" xmlns:oel="http://schemas.microsoft.com/office/2019/extlst" xmlns:r="http://schemas.openxmlformats.org/officeDocument/2006/relationships" xmlns:m="http://schemas.openxmlformats.org/officeDocument/2006/math" xmlns:v="urn:schemas-microsoft-com:vml" xmlns:wp14="http://schemas.microsoft.com/office/word/2010/wordprocessingDrawing" xmlns:wp="http://schemas.openxmlformats.org/drawingml/2006/wordprocessingDrawing" xmlns:w10="urn:schemas-microsoft-com:office:word" xmlns:w="http://schemas.openxmlformats.org/wordprocessingml/2006/main" xmlns:w14="http://schemas.microsoft.com/office/word/2010/wordml" xmlns:w15="http://schemas.microsoft.com/office/word/2012/wordml" xmlns:w16cex="http://schemas.microsoft.com/office/word/2018/wordml/cex" xmlns:w16cid="http://schemas.microsoft.com/office/word/2016/wordml/cid" xmlns:w16="http://schemas.microsoft.com/office/word/2018/wordml" xmlns:w16du="http://schemas.microsoft.com/office/word/2023/wordml/word16du" xmlns:w16sdtdh="http://schemas.microsoft.com/office/word/2020/wordml/sdtdatahash" xmlns:w16se="http://schemas.microsoft.com/office/word/2015/wordml/symex" xmlns:wpg="http://schemas.microsoft.com/office/word/2010/wordprocessingGroup" xmlns:wpi="http://schemas.microsoft.com/office/word/2010/wordprocessingInk" xmlns:wne="http://schemas.microsoft.com/office/word/2006/wordml" xmlns:wps="http://schemas.microsoft.com/office/word/2010/wordprocessingShape" mc:Ignorable="w14 w15 w16se w16cid w16 w16cex w16sdtdh wp14">
   <w:footnote w:type="separator" w:id="-1">
     <w:p>
       <w:pPr>
@@ -423,7 +633,27 @@
 </file>
 
 <file path=word/header1.xml><?xml version="1.0" encoding="utf-8"?>
-<w:hdr xmlns:wpc="http://schemas.microsoft.com/office/word/2010/wordprocessingCanvas" xmlns:cx="http://schemas.microsoft.com/office/drawing/2014/chartex" xmlns:cx1="http://schemas.microsoft.com/office/drawing/2015/9/8/chartex" xmlns:cx2="http://schemas.microsoft.com/office/drawing/2015/10/21/chartex" xmlns:cx3="http://schemas.microsoft.com/office/drawing/2016/5/9/chartex" xmlns:cx4="http://schemas.microsoft.com/office/drawing/2016/5/10/chartex" xmlns:cx5="http://schemas.microsoft.com/office/drawing/2016/5/11/chartex" xmlns:cx6="http://schemas.microsoft.com/office/drawing/2016/5/12/chartex" xmlns:cx7="http://schemas.microsoft.com/office/drawing/2016/5/13/chartex" xmlns:cx8="http://schemas.microsoft.com/office/drawing/2016/5/14/chartex" xmlns:mc="http://schemas.openxmlformats.org/markup-compatibility/2006" xmlns:aink="http://schemas.microsoft.com/office/drawing/2016/ink" xmlns:am3d="http://schemas.microsoft.com/office/drawing/2017/model3d" xmlns:o="urn:schemas-microsoft-com:office:office" xmlns:oel="http://schemas.microsoft.com/office/2019/extlst" xmlns:r="http://schemas.openxmlformats.org/officeDocument/2006/relationships" xmlns:m="http://schemas.openxmlformats.org/officeDocument/2006/math" xmlns:v="urn:schemas-microsoft-com:vml" xmlns:wp14="http://schemas.microsoft.com/office/word/2010/wordprocessingDrawing" xmlns:wp="http://schemas.openxmlformats.org/drawingml/2006/wordprocessingDrawing" xmlns:w10="urn:schemas-microsoft-com:office:word" xmlns:w="http://schemas.openxmlformats.org/wordprocessingml/2006/main" xmlns:w14="http://schemas.microsoft.com/office/word/2010/wordml" xmlns:w15="http://schemas.microsoft.com/office/word/2012/wordml" xmlns:w16cex="http://schemas.microsoft.com/office/word/2018/wordml/cex" xmlns:w16cid="http://schemas.microsoft.com/office/word/2016/wordml/cid" xmlns:w16="http://schemas.microsoft.com/office/word/2018/wordml" xmlns:w16sdtdh="http://schemas.microsoft.com/office/word/2020/wordml/sdtdatahash" xmlns:w16se="http://schemas.microsoft.com/office/word/2015/wordml/symex" xmlns:wpg="http://schemas.microsoft.com/office/word/2010/wordprocessingGroup" xmlns:wpi="http://schemas.microsoft.com/office/word/2010/wordprocessingInk" xmlns:wne="http://schemas.microsoft.com/office/word/2006/wordml" xmlns:wps="http://schemas.microsoft.com/office/word/2010/wordprocessingShape" mc:Ignorable="w14 w15 w16se w16cid w16 w16cex w16sdtdh wp14">
+<w:hdr xmlns:wpc="http://schemas.microsoft.com/office/word/2010/wordprocessingCanvas" xmlns:cx="http://schemas.microsoft.com/office/drawing/2014/chartex" xmlns:cx1="http://schemas.microsoft.com/office/drawing/2015/9/8/chartex" xmlns:cx2="http://schemas.microsoft.com/office/drawing/2015/10/21/chartex" xmlns:cx3="http://schemas.microsoft.com/office/drawing/2016/5/9/chartex" xmlns:cx4="http://schemas.microsoft.com/office/drawing/2016/5/10/chartex" xmlns:cx5="http://schemas.microsoft.com/office/drawing/2016/5/11/chartex" xmlns:cx6="http://schemas.microsoft.com/office/drawing/2016/5/12/chartex" xmlns:cx7="http://schemas.microsoft.com/office/drawing/2016/5/13/chartex" xmlns:cx8="http://schemas.microsoft.com/office/drawing/2016/5/14/chartex" xmlns:mc="http://schemas.openxmlformats.org/markup-compatibility/2006" xmlns:aink="http://schemas.microsoft.com/office/drawing/2016/ink" xmlns:am3d="http://schemas.microsoft.com/office/drawing/2017/model3d" xmlns:o="urn:schemas-microsoft-com:office:office" xmlns:oel="http://schemas.microsoft.com/office/2019/extlst" xmlns:r="http://schemas.openxmlformats.org/officeDocument/2006/relationships" xmlns:m="http://schemas.openxmlformats.org/officeDocument/2006/math" xmlns:v="urn:schemas-microsoft-com:vml" xmlns:wp14="http://schemas.microsoft.com/office/word/2010/wordprocessingDrawing" xmlns:wp="http://schemas.openxmlformats.org/drawingml/2006/wordprocessingDrawing" xmlns:w10="urn:schemas-microsoft-com:office:word" xmlns:w="http://schemas.openxmlformats.org/wordprocessingml/2006/main" xmlns:w14="http://schemas.microsoft.com/office/word/2010/wordml" xmlns:w15="http://schemas.microsoft.com/office/word/2012/wordml" xmlns:w16cex="http://schemas.microsoft.com/office/word/2018/wordml/cex" xmlns:w16cid="http://schemas.microsoft.com/office/word/2016/wordml/cid" xmlns:w16="http://schemas.microsoft.com/office/word/2018/wordml" xmlns:w16du="http://schemas.microsoft.com/office/word/2023/wordml/word16du" xmlns:w16sdtdh="http://schemas.microsoft.com/office/word/2020/wordml/sdtdatahash" xmlns:w16se="http://schemas.microsoft.com/office/word/2015/wordml/symex" xmlns:wpg="http://schemas.microsoft.com/office/word/2010/wordprocessingGroup" xmlns:wpi="http://schemas.microsoft.com/office/word/2010/wordprocessingInk" xmlns:wne="http://schemas.microsoft.com/office/word/2006/wordml" xmlns:wps="http://schemas.microsoft.com/office/word/2010/wordprocessingShape" mc:Ignorable="w14 w15 w16se w16cid w16 w16cex w16sdtdh wp14">
+  <w:p>
+    <w:pPr>
+      <w:pStyle w:val="Header"/>
+    </w:pPr>
+  </w:p>
+</w:hdr>
+</file>
+
+<file path=word/header2.xml><?xml version="1.0" encoding="utf-8"?>
+<w:hdr xmlns:wpc="http://schemas.microsoft.com/office/word/2010/wordprocessingCanvas" xmlns:cx="http://schemas.microsoft.com/office/drawing/2014/chartex" xmlns:cx1="http://schemas.microsoft.com/office/drawing/2015/9/8/chartex" xmlns:cx2="http://schemas.microsoft.com/office/drawing/2015/10/21/chartex" xmlns:cx3="http://schemas.microsoft.com/office/drawing/2016/5/9/chartex" xmlns:cx4="http://schemas.microsoft.com/office/drawing/2016/5/10/chartex" xmlns:cx5="http://schemas.microsoft.com/office/drawing/2016/5/11/chartex" xmlns:cx6="http://schemas.microsoft.com/office/drawing/2016/5/12/chartex" xmlns:cx7="http://schemas.microsoft.com/office/drawing/2016/5/13/chartex" xmlns:cx8="http://schemas.microsoft.com/office/drawing/2016/5/14/chartex" xmlns:mc="http://schemas.openxmlformats.org/markup-compatibility/2006" xmlns:aink="http://schemas.microsoft.com/office/drawing/2016/ink" xmlns:am3d="http://schemas.microsoft.com/office/drawing/2017/model3d" xmlns:o="urn:schemas-microsoft-com:office:office" xmlns:oel="http://schemas.microsoft.com/office/2019/extlst" xmlns:r="http://schemas.openxmlformats.org/officeDocument/2006/relationships" xmlns:m="http://schemas.openxmlformats.org/officeDocument/2006/math" xmlns:v="urn:schemas-microsoft-com:vml" xmlns:wp14="http://schemas.microsoft.com/office/word/2010/wordprocessingDrawing" xmlns:wp="http://schemas.openxmlformats.org/drawingml/2006/wordprocessingDrawing" xmlns:w10="urn:schemas-microsoft-com:office:word" xmlns:w="http://schemas.openxmlformats.org/wordprocessingml/2006/main" xmlns:w14="http://schemas.microsoft.com/office/word/2010/wordml" xmlns:w15="http://schemas.microsoft.com/office/word/2012/wordml" xmlns:w16cex="http://schemas.microsoft.com/office/word/2018/wordml/cex" xmlns:w16cid="http://schemas.microsoft.com/office/word/2016/wordml/cid" xmlns:w16="http://schemas.microsoft.com/office/word/2018/wordml" xmlns:w16du="http://schemas.microsoft.com/office/word/2023/wordml/word16du" xmlns:w16sdtdh="http://schemas.microsoft.com/office/word/2020/wordml/sdtdatahash" xmlns:w16se="http://schemas.microsoft.com/office/word/2015/wordml/symex" xmlns:wpg="http://schemas.microsoft.com/office/word/2010/wordprocessingGroup" xmlns:wpi="http://schemas.microsoft.com/office/word/2010/wordprocessingInk" xmlns:wne="http://schemas.microsoft.com/office/word/2006/wordml" xmlns:wps="http://schemas.microsoft.com/office/word/2010/wordprocessingShape" mc:Ignorable="w14 w15 w16se w16cid w16 w16cex w16sdtdh wp14">
+  <w:p>
+    <w:pPr>
+      <w:pStyle w:val="Header"/>
+    </w:pPr>
+  </w:p>
+</w:hdr>
+</file>
+
+<file path=word/header3.xml><?xml version="1.0" encoding="utf-8"?>
+<w:hdr xmlns:wpc="http://schemas.microsoft.com/office/word/2010/wordprocessingCanvas" xmlns:cx="http://schemas.microsoft.com/office/drawing/2014/chartex" xmlns:cx1="http://schemas.microsoft.com/office/drawing/2015/9/8/chartex" xmlns:cx2="http://schemas.microsoft.com/office/drawing/2015/10/21/chartex" xmlns:cx3="http://schemas.microsoft.com/office/drawing/2016/5/9/chartex" xmlns:cx4="http://schemas.microsoft.com/office/drawing/2016/5/10/chartex" xmlns:cx5="http://schemas.microsoft.com/office/drawing/2016/5/11/chartex" xmlns:cx6="http://schemas.microsoft.com/office/drawing/2016/5/12/chartex" xmlns:cx7="http://schemas.microsoft.com/office/drawing/2016/5/13/chartex" xmlns:cx8="http://schemas.microsoft.com/office/drawing/2016/5/14/chartex" xmlns:mc="http://schemas.openxmlformats.org/markup-compatibility/2006" xmlns:aink="http://schemas.microsoft.com/office/drawing/2016/ink" xmlns:am3d="http://schemas.microsoft.com/office/drawing/2017/model3d" xmlns:o="urn:schemas-microsoft-com:office:office" xmlns:oel="http://schemas.microsoft.com/office/2019/extlst" xmlns:r="http://schemas.openxmlformats.org/officeDocument/2006/relationships" xmlns:m="http://schemas.openxmlformats.org/officeDocument/2006/math" xmlns:v="urn:schemas-microsoft-com:vml" xmlns:wp14="http://schemas.microsoft.com/office/word/2010/wordprocessingDrawing" xmlns:wp="http://schemas.openxmlformats.org/drawingml/2006/wordprocessingDrawing" xmlns:w10="urn:schemas-microsoft-com:office:word" xmlns:w="http://schemas.openxmlformats.org/wordprocessingml/2006/main" xmlns:w14="http://schemas.microsoft.com/office/word/2010/wordml" xmlns:w15="http://schemas.microsoft.com/office/word/2012/wordml" xmlns:w16cex="http://schemas.microsoft.com/office/word/2018/wordml/cex" xmlns:w16cid="http://schemas.microsoft.com/office/word/2016/wordml/cid" xmlns:w16="http://schemas.microsoft.com/office/word/2018/wordml" xmlns:w16du="http://schemas.microsoft.com/office/word/2023/wordml/word16du" xmlns:w16sdtdh="http://schemas.microsoft.com/office/word/2020/wordml/sdtdatahash" xmlns:w16se="http://schemas.microsoft.com/office/word/2015/wordml/symex" xmlns:wpg="http://schemas.microsoft.com/office/word/2010/wordprocessingGroup" xmlns:wpi="http://schemas.microsoft.com/office/word/2010/wordprocessingInk" xmlns:wne="http://schemas.microsoft.com/office/word/2006/wordml" xmlns:wps="http://schemas.microsoft.com/office/word/2010/wordprocessingShape" mc:Ignorable="w14 w15 w16se w16cid w16 w16cex w16sdtdh wp14">
   <w:p>
     <w:pPr>
       <w:pStyle w:val="Header"/>
@@ -436,6 +666,17 @@
     <w:pPr>
       <w:pStyle w:val="Header"/>
     </w:pPr>
+    <w:r>
+      <w:t>100656950</w:t>
+    </w:r>
+  </w:p>
+  <w:p>
+    <w:pPr>
+      <w:pStyle w:val="Header"/>
+    </w:pPr>
+    <w:r>
+      <w:t>April 15, 2023</w:t>
+    </w:r>
     <w:r>
       <w:tab/>
     </w:r>
@@ -890,7 +1131,6 @@
   <w:style w:type="character" w:default="1" w:styleId="DefaultParagraphFont">
     <w:name w:val="Default Paragraph Font"/>
     <w:uiPriority w:val="1"/>
-    <w:semiHidden/>
     <w:unhideWhenUsed/>
   </w:style>
   <w:style w:type="table" w:default="1" w:styleId="TableNormal">

</xml_diff>